<commit_message>
add use case view dock and bike information
</commit_message>
<xml_diff>
--- a/SRS-Template-EN.docx
+++ b/SRS-Template-EN.docx
@@ -571,8 +571,6 @@
       <w:r>
         <w:fldChar w:fldCharType="separate"/>
       </w:r>
-      <w:bookmarkStart w:id="4" w:name="_GoBack"/>
-      <w:bookmarkEnd w:id="4"/>
       <w:r>
         <w:rPr>
           <w:noProof/>
@@ -2072,16 +2070,17 @@
       <w:r>
         <w:fldChar w:fldCharType="end"/>
       </w:r>
-      <w:bookmarkStart w:id="5" w:name="_Toc44676291"/>
+      <w:bookmarkStart w:id="4" w:name="_Toc44676291"/>
     </w:p>
     <w:p>
       <w:pPr>
         <w:pStyle w:val="Heading1"/>
       </w:pPr>
+      <w:bookmarkStart w:id="5" w:name="_Toc52200714"/>
       <w:bookmarkStart w:id="6" w:name="_Toc52200709"/>
       <w:bookmarkEnd w:id="0"/>
       <w:bookmarkEnd w:id="1"/>
-      <w:bookmarkEnd w:id="5"/>
+      <w:bookmarkEnd w:id="4"/>
       <w:r>
         <w:lastRenderedPageBreak/>
         <w:t>Introduction</w:t>
@@ -2090,224 +2089,67 @@
     </w:p>
     <w:p>
       <w:pPr>
-        <w:tabs>
-          <w:tab w:val="left" w:pos="1520"/>
-        </w:tabs>
-        <w:rPr>
-          <w:i/>
-        </w:rPr>
-      </w:pPr>
-      <w:r>
-        <w:rPr>
-          <w:i/>
-          <w:lang w:val="vi-VN"/>
-        </w:rPr>
-        <w:t>&lt;</w:t>
-      </w:r>
-      <w:r>
-        <w:rPr>
-          <w:i/>
-        </w:rPr>
-        <w:t>The following subsections of the Software Requirements Specifications (SRS) document should provide an overview of the entire SRS.   The thing to keep in mind as you write this document is that you are telling what the system must do – so that designers can ultimately build it.  Do not use this document for design!!!</w:t>
-      </w:r>
-      <w:r>
-        <w:rPr>
-          <w:i/>
-          <w:lang w:val="vi-VN"/>
-        </w:rPr>
-        <w:t>&gt;</w:t>
-      </w:r>
-    </w:p>
-    <w:p>
-      <w:pPr>
         <w:pStyle w:val="Heading2"/>
+        <w:rPr>
+          <w:i w:val="0"/>
+          <w:iCs/>
+        </w:rPr>
       </w:pPr>
       <w:bookmarkStart w:id="7" w:name="_Toc52200710"/>
       <w:r>
+        <w:rPr>
+          <w:i w:val="0"/>
+          <w:iCs/>
+        </w:rPr>
         <w:t>Objective</w:t>
       </w:r>
       <w:bookmarkEnd w:id="7"/>
     </w:p>
     <w:p>
-      <w:pPr>
-        <w:rPr>
-          <w:spacing w:val="-3"/>
-          <w:lang w:val="vi-VN"/>
-        </w:rPr>
-      </w:pPr>
-      <w:r>
-        <w:rPr>
-          <w:lang w:val="vi-VN"/>
-        </w:rPr>
-        <w:t>&lt;</w:t>
-      </w:r>
-      <w:r>
-        <w:rPr>
-          <w:i/>
-        </w:rPr>
-        <w:t>Identify the purpose of this SRS and its intended audience. In this subsection, describe the purpose of the particular SRS and specify the intended audience for the SRS</w:t>
-      </w:r>
-      <w:r>
-        <w:rPr>
-          <w:lang w:val="vi-VN"/>
-        </w:rPr>
-        <w:t>&gt;</w:t>
+      <w:r>
+        <w:t>This document is to provide information about  EcobikeRental system, users and services that system provided</w:t>
       </w:r>
     </w:p>
     <w:p>
       <w:pPr>
         <w:pStyle w:val="Heading2"/>
+        <w:rPr>
+          <w:i w:val="0"/>
+          <w:iCs/>
+        </w:rPr>
       </w:pPr>
       <w:bookmarkStart w:id="8" w:name="_Toc52200711"/>
       <w:r>
+        <w:rPr>
+          <w:i w:val="0"/>
+          <w:iCs/>
+        </w:rPr>
         <w:t>Scope</w:t>
       </w:r>
       <w:bookmarkEnd w:id="8"/>
     </w:p>
     <w:p>
       <w:pPr>
-        <w:tabs>
-          <w:tab w:val="left" w:pos="1520"/>
-        </w:tabs>
-        <w:rPr>
-          <w:i/>
-        </w:rPr>
-      </w:pPr>
-      <w:r>
-        <w:rPr>
-          <w:lang w:val="vi-VN"/>
-        </w:rPr>
-        <w:t>&lt;</w:t>
-      </w:r>
-      <w:r>
-        <w:rPr>
-          <w:i/>
-        </w:rPr>
-        <w:t>In this subsection:</w:t>
-      </w:r>
-    </w:p>
-    <w:p>
-      <w:pPr>
-        <w:pStyle w:val="level2bullet"/>
-        <w:numPr>
-          <w:ilvl w:val="0"/>
-          <w:numId w:val="29"/>
-        </w:numPr>
-        <w:tabs>
-          <w:tab w:val="clear" w:pos="5760"/>
-          <w:tab w:val="left" w:pos="1520"/>
-        </w:tabs>
-        <w:rPr>
-          <w:i/>
-        </w:rPr>
-      </w:pPr>
-      <w:r>
-        <w:rPr>
-          <w:i/>
-        </w:rPr>
-        <w:t xml:space="preserve"> Identify the software product(s) to be produced by name</w:t>
-      </w:r>
-    </w:p>
-    <w:p>
-      <w:pPr>
-        <w:pStyle w:val="level2bullet"/>
-        <w:numPr>
-          <w:ilvl w:val="0"/>
-          <w:numId w:val="29"/>
-        </w:numPr>
-        <w:tabs>
-          <w:tab w:val="clear" w:pos="5760"/>
-          <w:tab w:val="left" w:pos="1520"/>
-        </w:tabs>
-        <w:rPr>
-          <w:i/>
-        </w:rPr>
-      </w:pPr>
-      <w:r>
-        <w:rPr>
-          <w:i/>
-        </w:rPr>
-        <w:t xml:space="preserve"> Explain what the software product(s) will, and, if necessary, will not do</w:t>
-      </w:r>
-    </w:p>
-    <w:p>
-      <w:pPr>
-        <w:pStyle w:val="level2bullet"/>
-        <w:numPr>
-          <w:ilvl w:val="0"/>
-          <w:numId w:val="29"/>
-        </w:numPr>
-        <w:tabs>
-          <w:tab w:val="clear" w:pos="5760"/>
-          <w:tab w:val="left" w:pos="1520"/>
-        </w:tabs>
-        <w:rPr>
-          <w:i/>
-        </w:rPr>
-      </w:pPr>
-      <w:r>
-        <w:rPr>
-          <w:i/>
-        </w:rPr>
-        <w:t xml:space="preserve"> Describe the application of the software being specified, including relevant benefits, objectives, and goals  </w:t>
-      </w:r>
-    </w:p>
-    <w:p>
-      <w:pPr>
-        <w:pStyle w:val="level2bullet"/>
-        <w:numPr>
-          <w:ilvl w:val="0"/>
-          <w:numId w:val="29"/>
-        </w:numPr>
-        <w:tabs>
-          <w:tab w:val="clear" w:pos="5760"/>
-          <w:tab w:val="left" w:pos="1520"/>
-        </w:tabs>
-        <w:rPr>
-          <w:i/>
-        </w:rPr>
-      </w:pPr>
-      <w:r>
-        <w:rPr>
-          <w:i/>
-        </w:rPr>
-        <w:t xml:space="preserve"> Be consistent with similar statements in higher-level specifications if they exist</w:t>
-      </w:r>
-    </w:p>
-    <w:p>
-      <w:pPr>
-        <w:pStyle w:val="level2bullet"/>
-        <w:tabs>
-          <w:tab w:val="clear" w:pos="5760"/>
-          <w:tab w:val="left" w:pos="1520"/>
-        </w:tabs>
-        <w:rPr>
-          <w:i/>
-        </w:rPr>
-      </w:pPr>
-    </w:p>
-    <w:p>
-      <w:pPr>
-        <w:pStyle w:val="level2bullet"/>
-        <w:tabs>
-          <w:tab w:val="clear" w:pos="5760"/>
-          <w:tab w:val="left" w:pos="1520"/>
-        </w:tabs>
-        <w:rPr>
-          <w:i/>
-        </w:rPr>
-      </w:pPr>
-      <w:r>
-        <w:rPr>
-          <w:i/>
-        </w:rPr>
-        <w:t>This should be an executive-level summary.  Do not enumerate the whole requirements list here</w:t>
-      </w:r>
-      <w:r>
-        <w:rPr>
-          <w:lang w:val="vi-VN"/>
-        </w:rPr>
-        <w:t>&gt;</w:t>
+        <w:pStyle w:val="Heading3"/>
+      </w:pPr>
+      <w:r>
+        <w:t>Product name: EcoBikeRental software</w:t>
+      </w:r>
+    </w:p>
+    <w:p>
+      <w:pPr>
+        <w:pStyle w:val="Heading3"/>
+      </w:pPr>
+      <w:r>
+        <w:t>Software  is for users to rent and return bikes automatically. EcoBikeRental is a 24/7 platform-independent system which allows novice users to user without any training. Users must have account to enter to system. Software allow user to enter barcode to rent bike and return bike, use creadit card for payment, show information of dock and bike.</w:t>
+      </w:r>
+    </w:p>
+    <w:p>
+      <w:pPr>
+        <w:pStyle w:val="Heading3"/>
+      </w:pPr>
+      <w:r>
+        <w:t>Software helps to reduce emloyees, saves money and time. It satisfies needs on bike rental service  specially in  Ecopark township. It is expected to serve 100 users at the same time without noticeable loss of performance and to operate in an average of 200 hours without failure. The system also can be repaired within 2 hours after any typical failure. The response time for the system is 1 second or 2 seconds during a peak load if it is not explicitly stated</w:t>
       </w:r>
     </w:p>
     <w:p>
@@ -2322,68 +2164,6 @@
     </w:p>
     <w:p>
       <w:pPr>
-        <w:spacing w:line="480" w:lineRule="auto"/>
-        <w:rPr>
-          <w:i/>
-        </w:rPr>
-      </w:pPr>
-      <w:r>
-        <w:rPr>
-          <w:i/>
-        </w:rPr>
-        <w:t>&lt;</w:t>
-      </w:r>
-      <w:r>
-        <w:rPr>
-          <w:i/>
-        </w:rPr>
-        <w:t>Listing and explaining the terms a</w:t>
-      </w:r>
-      <w:r>
-        <w:rPr>
-          <w:i/>
-        </w:rPr>
-        <w:t>ppearing in the software’s profession</w:t>
-      </w:r>
-      <w:r>
-        <w:rPr>
-          <w:i/>
-        </w:rPr>
-        <w:t xml:space="preserve"> and this documents. Any assumpti</w:t>
-      </w:r>
-      <w:r>
-        <w:rPr>
-          <w:i/>
-        </w:rPr>
-        <w:t>on of</w:t>
-      </w:r>
-      <w:r>
-        <w:rPr>
-          <w:i/>
-        </w:rPr>
-        <w:t xml:space="preserve"> the reader</w:t>
-      </w:r>
-      <w:r>
-        <w:rPr>
-          <w:i/>
-        </w:rPr>
-        <w:t>’s prior knowledge or experience on the subject</w:t>
-      </w:r>
-      <w:r>
-        <w:rPr>
-          <w:i/>
-        </w:rPr>
-        <w:t xml:space="preserve"> is ill advised</w:t>
-      </w:r>
-      <w:r>
-        <w:rPr>
-          <w:i/>
-        </w:rPr>
-        <w:t>&gt;</w:t>
-      </w:r>
-    </w:p>
-    <w:p>
-      <w:pPr>
         <w:pStyle w:val="Heading2"/>
       </w:pPr>
       <w:bookmarkStart w:id="10" w:name="_Toc52200713"/>
@@ -2391,64 +2171,12 @@
         <w:t>References</w:t>
       </w:r>
       <w:bookmarkEnd w:id="10"/>
-    </w:p>
-    <w:p>
-      <w:pPr>
-        <w:spacing w:line="480" w:lineRule="auto"/>
-        <w:rPr>
-          <w:i/>
-        </w:rPr>
-      </w:pPr>
-      <w:r>
-        <w:rPr>
-          <w:i/>
-        </w:rPr>
-        <w:t>&lt;</w:t>
-      </w:r>
-      <w:r>
-        <w:rPr>
-          <w:i/>
-        </w:rPr>
-        <w:t xml:space="preserve">Listing the referenced material used in this documents, including </w:t>
-      </w:r>
-      <w:r>
-        <w:rPr>
-          <w:i/>
-        </w:rPr>
-        <w:t>the one related to the</w:t>
-      </w:r>
-      <w:r>
-        <w:rPr>
-          <w:i/>
-          <w:lang w:val="vi-VN"/>
-        </w:rPr>
-        <w:t xml:space="preserve"> </w:t>
-      </w:r>
-      <w:r>
-        <w:rPr>
-          <w:i/>
-        </w:rPr>
-        <w:t>project</w:t>
-      </w:r>
-      <w:r>
-        <w:rPr>
-          <w:i/>
-        </w:rPr>
-        <w:t>&gt;</w:t>
-      </w:r>
-      <w:r>
-        <w:rPr>
-          <w:i/>
-        </w:rPr>
-        <w:t xml:space="preserve"> </w:t>
-      </w:r>
     </w:p>
     <w:p>
       <w:pPr>
         <w:pStyle w:val="Heading1"/>
         <w:ind w:left="431" w:hanging="431"/>
       </w:pPr>
-      <w:bookmarkStart w:id="11" w:name="_Toc52200714"/>
       <w:r>
         <w:lastRenderedPageBreak/>
         <w:t>Overall D</w:t>
@@ -2456,104 +2184,104 @@
       <w:r>
         <w:t>escription</w:t>
       </w:r>
+      <w:bookmarkEnd w:id="5"/>
+    </w:p>
+    <w:p>
+      <w:pPr>
+        <w:rPr>
+          <w:lang w:val="vi-VN"/>
+        </w:rPr>
+      </w:pPr>
+      <w:r>
+        <w:rPr>
+          <w:lang w:val="vi-VN"/>
+        </w:rPr>
+        <w:t>&lt;</w:t>
+      </w:r>
+      <w:r>
+        <w:rPr>
+          <w:i/>
+        </w:rPr>
+        <w:t xml:space="preserve"> </w:t>
+      </w:r>
+      <w:r>
+        <w:rPr>
+          <w:i/>
+        </w:rPr>
+        <w:t>Describe the general factors that affect the product and its requirements.  This section does not state specific requirements. Instead, it provides a background for those requirements, which are defined in section 3, and makes them easier to understand</w:t>
+      </w:r>
+      <w:r>
+        <w:t xml:space="preserve">. </w:t>
+      </w:r>
+      <w:r>
+        <w:rPr>
+          <w:i/>
+        </w:rPr>
+        <w:t>In a sense, this section tells the requirements in plain English for the consumption of the customer.  Section</w:t>
+      </w:r>
+      <w:r>
+        <w:rPr>
+          <w:i/>
+          <w:lang w:val="vi-VN"/>
+        </w:rPr>
+        <w:t xml:space="preserve"> </w:t>
+      </w:r>
+      <w:r>
+        <w:rPr>
+          <w:i/>
+        </w:rPr>
+        <w:t>3 will contain a specification written for the developers</w:t>
+      </w:r>
+      <w:r>
+        <w:rPr>
+          <w:lang w:val="vi-VN"/>
+        </w:rPr>
+        <w:t>&gt;</w:t>
+      </w:r>
+    </w:p>
+    <w:p>
+      <w:pPr>
+        <w:pStyle w:val="Heading2"/>
+        <w:rPr>
+          <w:lang w:val="vi-VN"/>
+        </w:rPr>
+      </w:pPr>
+      <w:bookmarkStart w:id="11" w:name="_Toc52200715"/>
+      <w:r>
+        <w:rPr>
+          <w:lang w:val="vi-VN"/>
+        </w:rPr>
+        <w:t>Actors</w:t>
+      </w:r>
       <w:bookmarkEnd w:id="11"/>
     </w:p>
     <w:p>
       <w:pPr>
+        <w:pStyle w:val="Heading2"/>
         <w:rPr>
           <w:lang w:val="vi-VN"/>
         </w:rPr>
       </w:pPr>
+      <w:bookmarkStart w:id="12" w:name="_Toc52200716"/>
       <w:r>
         <w:rPr>
           <w:lang w:val="vi-VN"/>
         </w:rPr>
-        <w:t>&lt;</w:t>
-      </w:r>
-      <w:r>
-        <w:rPr>
-          <w:i/>
-        </w:rPr>
-        <w:t xml:space="preserve"> </w:t>
-      </w:r>
-      <w:r>
-        <w:rPr>
-          <w:i/>
-        </w:rPr>
-        <w:t>Describe the general factors that affect the product and its requirements.  This section does not state specific requirements. Instead, it provides a background for those requirements, which are defined in section 3, and makes them easier to understand</w:t>
-      </w:r>
-      <w:r>
-        <w:t xml:space="preserve">. </w:t>
-      </w:r>
-      <w:r>
-        <w:rPr>
-          <w:i/>
-        </w:rPr>
-        <w:t>In a sense, this section tells the requirements in plain English for the consumption of the customer.  Section</w:t>
-      </w:r>
-      <w:r>
-        <w:rPr>
-          <w:i/>
+        <w:t>U</w:t>
+      </w:r>
+      <w:r>
+        <w:rPr>
           <w:lang w:val="vi-VN"/>
         </w:rPr>
-        <w:t xml:space="preserve"> </w:t>
-      </w:r>
-      <w:r>
-        <w:rPr>
-          <w:i/>
-        </w:rPr>
-        <w:t>3 will contain a specification written for the developers</w:t>
+        <w:t>se case diagram</w:t>
       </w:r>
       <w:r>
         <w:rPr>
           <w:lang w:val="vi-VN"/>
         </w:rPr>
-        <w:t>&gt;</w:t>
-      </w:r>
-    </w:p>
-    <w:p>
-      <w:pPr>
-        <w:pStyle w:val="Heading2"/>
-        <w:rPr>
-          <w:lang w:val="vi-VN"/>
-        </w:rPr>
-      </w:pPr>
-      <w:bookmarkStart w:id="12" w:name="_Toc52200715"/>
-      <w:r>
-        <w:rPr>
-          <w:lang w:val="vi-VN"/>
-        </w:rPr>
-        <w:t>Actors</w:t>
+        <w:t>s</w:t>
       </w:r>
       <w:bookmarkEnd w:id="12"/>
-    </w:p>
-    <w:p>
-      <w:pPr>
-        <w:pStyle w:val="Heading2"/>
-        <w:rPr>
-          <w:lang w:val="vi-VN"/>
-        </w:rPr>
-      </w:pPr>
-      <w:bookmarkStart w:id="13" w:name="_Toc52200716"/>
-      <w:r>
-        <w:rPr>
-          <w:lang w:val="vi-VN"/>
-        </w:rPr>
-        <w:t>U</w:t>
-      </w:r>
-      <w:r>
-        <w:rPr>
-          <w:lang w:val="vi-VN"/>
-        </w:rPr>
-        <w:t>se case diagram</w:t>
-      </w:r>
-      <w:r>
-        <w:rPr>
-          <w:lang w:val="vi-VN"/>
-        </w:rPr>
-        <w:t>s</w:t>
-      </w:r>
-      <w:bookmarkEnd w:id="13"/>
     </w:p>
     <w:p>
       <w:pPr>
@@ -2595,14 +2323,14 @@
           <w:lang w:val="vi-VN"/>
         </w:rPr>
       </w:pPr>
-      <w:bookmarkStart w:id="14" w:name="_Toc52200717"/>
+      <w:bookmarkStart w:id="13" w:name="_Toc52200717"/>
       <w:r>
         <w:rPr>
           <w:lang w:val="vi-VN"/>
         </w:rPr>
         <w:t>Business processes</w:t>
       </w:r>
-      <w:bookmarkEnd w:id="14"/>
+      <w:bookmarkEnd w:id="13"/>
     </w:p>
     <w:p>
       <w:pPr>
@@ -2657,7 +2385,7 @@
       <w:pPr>
         <w:pStyle w:val="Heading1"/>
       </w:pPr>
-      <w:bookmarkStart w:id="15" w:name="_Toc52200718"/>
+      <w:bookmarkStart w:id="14" w:name="_Toc52200718"/>
       <w:r>
         <w:lastRenderedPageBreak/>
         <w:t xml:space="preserve">Detailed </w:t>
@@ -2665,7 +2393,7 @@
       <w:r>
         <w:t>Requirements</w:t>
       </w:r>
-      <w:bookmarkEnd w:id="15"/>
+      <w:bookmarkEnd w:id="14"/>
     </w:p>
     <w:p>
       <w:pPr>
@@ -3228,7 +2956,7 @@
           <w:lang w:val="vi-VN"/>
         </w:rPr>
       </w:pPr>
-      <w:bookmarkStart w:id="16" w:name="_Toc52200719"/>
+      <w:bookmarkStart w:id="15" w:name="_Toc52200719"/>
       <w:r>
         <w:t xml:space="preserve">Use case specification for </w:t>
       </w:r>
@@ -3238,7 +2966,7 @@
         </w:rPr>
         <w:t>“Use case 1”</w:t>
       </w:r>
-      <w:bookmarkEnd w:id="16"/>
+      <w:bookmarkEnd w:id="15"/>
     </w:p>
     <w:p>
       <w:pPr>
@@ -4493,7 +4221,7 @@
           <w:lang w:val="vi-VN"/>
         </w:rPr>
       </w:pPr>
-      <w:bookmarkStart w:id="17" w:name="_Toc52200720"/>
+      <w:bookmarkStart w:id="16" w:name="_Toc52200720"/>
       <w:r>
         <w:t xml:space="preserve">Use case specification for </w:t>
       </w:r>
@@ -4503,7 +4231,7 @@
         </w:rPr>
         <w:t>“Use case 2”</w:t>
       </w:r>
-      <w:bookmarkEnd w:id="17"/>
+      <w:bookmarkEnd w:id="16"/>
     </w:p>
     <w:p>
       <w:pPr>
@@ -5755,11 +5483,40 @@
       <w:pPr>
         <w:pStyle w:val="Heading1"/>
       </w:pPr>
-      <w:bookmarkStart w:id="18" w:name="_Toc52200721"/>
+      <w:bookmarkStart w:id="17" w:name="_Toc52200721"/>
       <w:r>
         <w:lastRenderedPageBreak/>
         <w:t>Supplementary specification</w:t>
       </w:r>
+      <w:bookmarkEnd w:id="17"/>
+    </w:p>
+    <w:p>
+      <w:pPr>
+        <w:rPr>
+          <w:i/>
+        </w:rPr>
+      </w:pPr>
+      <w:r>
+        <w:rPr>
+          <w:i/>
+        </w:rPr>
+        <w:t>&lt;</w:t>
+      </w:r>
+      <w:r>
+        <w:rPr>
+          <w:i/>
+        </w:rPr>
+        <w:t>Presenting other requirements if necessary, including non-functional requirements such as performance, reliability, usability, and supportability; or other technical requirements such as database system, used technology…&gt;</w:t>
+      </w:r>
+    </w:p>
+    <w:p>
+      <w:pPr>
+        <w:pStyle w:val="Heading2"/>
+      </w:pPr>
+      <w:bookmarkStart w:id="18" w:name="_Toc52200722"/>
+      <w:r>
+        <w:t>Functionality</w:t>
+      </w:r>
       <w:bookmarkEnd w:id="18"/>
     </w:p>
     <w:p>
@@ -5778,28 +5535,40 @@
         <w:rPr>
           <w:i/>
         </w:rPr>
-        <w:t>Presenting other requirements if necessary, including non-functional requirements such as performance, reliability, usability, and supportability; or other technical requirements such as database system, used technology…&gt;</w:t>
+        <w:t>F</w:t>
+      </w:r>
+      <w:r>
+        <w:rPr>
+          <w:i/>
+        </w:rPr>
+        <w:t>unctional requirements that are general to many use cases</w:t>
+      </w:r>
+      <w:r>
+        <w:rPr>
+          <w:i/>
+        </w:rPr>
+        <w:t>&gt;</w:t>
       </w:r>
     </w:p>
     <w:p>
       <w:pPr>
         <w:pStyle w:val="Heading2"/>
       </w:pPr>
-      <w:bookmarkStart w:id="19" w:name="_Toc52200722"/>
-      <w:r>
-        <w:t>Functionality</w:t>
+      <w:bookmarkStart w:id="19" w:name="_Toc52200723"/>
+      <w:r>
+        <w:t>Usability</w:t>
       </w:r>
       <w:bookmarkEnd w:id="19"/>
     </w:p>
     <w:p>
       <w:pPr>
         <w:rPr>
-          <w:i/>
-        </w:rPr>
-      </w:pPr>
-      <w:r>
-        <w:rPr>
-          <w:i/>
+          <w:lang w:val="vi-VN"/>
+        </w:rPr>
+      </w:pPr>
+      <w:r>
+        <w:rPr>
+          <w:lang w:val="vi-VN"/>
         </w:rPr>
         <w:t>&lt;</w:t>
       </w:r>
@@ -5807,17 +5576,17 @@
         <w:rPr>
           <w:i/>
         </w:rPr>
-        <w:t>F</w:t>
-      </w:r>
-      <w:r>
-        <w:rPr>
-          <w:i/>
-        </w:rPr>
-        <w:t>unctional requirements that are general to many use cases</w:t>
-      </w:r>
-      <w:r>
-        <w:rPr>
-          <w:i/>
+        <w:t>Requirements that relate to, or affect, the usability of the system. Examples include ease-of-use requirements or training requirements that specify how readily the s</w:t>
+      </w:r>
+      <w:r>
+        <w:rPr>
+          <w:i/>
+        </w:rPr>
+        <w:t>ystem can be used by its actors</w:t>
+      </w:r>
+      <w:r>
+        <w:rPr>
+          <w:lang w:val="vi-VN"/>
         </w:rPr>
         <w:t>&gt;</w:t>
       </w:r>
@@ -5826,20 +5595,22 @@
       <w:pPr>
         <w:pStyle w:val="Heading2"/>
       </w:pPr>
-      <w:bookmarkStart w:id="20" w:name="_Toc52200723"/>
-      <w:r>
-        <w:t>Usability</w:t>
+      <w:bookmarkStart w:id="20" w:name="_Toc52200724"/>
+      <w:r>
+        <w:t>Reliability</w:t>
       </w:r>
       <w:bookmarkEnd w:id="20"/>
     </w:p>
     <w:p>
       <w:pPr>
         <w:rPr>
+          <w:i/>
           <w:lang w:val="vi-VN"/>
         </w:rPr>
       </w:pPr>
       <w:r>
         <w:rPr>
+          <w:i/>
           <w:lang w:val="vi-VN"/>
         </w:rPr>
         <w:t>&lt;</w:t>
@@ -5848,16 +5619,11 @@
         <w:rPr>
           <w:i/>
         </w:rPr>
-        <w:t>Requirements that relate to, or affect, the usability of the system. Examples include ease-of-use requirements or training requirements that specify how readily the s</w:t>
-      </w:r>
-      <w:r>
-        <w:rPr>
-          <w:i/>
-        </w:rPr>
-        <w:t>ystem can be used by its actors</w:t>
-      </w:r>
-      <w:r>
-        <w:rPr>
+        <w:t>Any requirements concerning the reliability of the system. Quantitative measures such as mean time between failure or defects per thousand lines of code should be stated</w:t>
+      </w:r>
+      <w:r>
+        <w:rPr>
+          <w:i/>
           <w:lang w:val="vi-VN"/>
         </w:rPr>
         <w:t>&gt;</w:t>
@@ -5867,9 +5633,9 @@
       <w:pPr>
         <w:pStyle w:val="Heading2"/>
       </w:pPr>
-      <w:bookmarkStart w:id="21" w:name="_Toc52200724"/>
-      <w:r>
-        <w:t>Reliability</w:t>
+      <w:bookmarkStart w:id="21" w:name="_Toc52200725"/>
+      <w:r>
+        <w:t>Performance</w:t>
       </w:r>
       <w:bookmarkEnd w:id="21"/>
     </w:p>
@@ -5891,7 +5657,7 @@
         <w:rPr>
           <w:i/>
         </w:rPr>
-        <w:t>Any requirements concerning the reliability of the system. Quantitative measures such as mean time between failure or defects per thousand lines of code should be stated</w:t>
+        <w:t>The performance characteristics of the system.  Include specific response times.  Reference related use cases by name</w:t>
       </w:r>
       <w:r>
         <w:rPr>
@@ -5905,9 +5671,9 @@
       <w:pPr>
         <w:pStyle w:val="Heading2"/>
       </w:pPr>
-      <w:bookmarkStart w:id="22" w:name="_Toc52200725"/>
-      <w:r>
-        <w:t>Performance</w:t>
+      <w:bookmarkStart w:id="22" w:name="_Toc52200726"/>
+      <w:r>
+        <w:t>Supportability</w:t>
       </w:r>
       <w:bookmarkEnd w:id="22"/>
     </w:p>
@@ -5915,26 +5681,23 @@
       <w:pPr>
         <w:rPr>
           <w:i/>
-          <w:lang w:val="vi-VN"/>
-        </w:rPr>
-      </w:pPr>
-      <w:r>
-        <w:rPr>
-          <w:i/>
-          <w:lang w:val="vi-VN"/>
-        </w:rPr>
-        <w:t>&lt;</w:t>
-      </w:r>
-      <w:r>
-        <w:rPr>
-          <w:i/>
-        </w:rPr>
-        <w:t>The performance characteristics of the system.  Include specific response times.  Reference related use cases by name</w:t>
-      </w:r>
-      <w:r>
-        <w:rPr>
-          <w:i/>
-          <w:lang w:val="vi-VN"/>
+        </w:rPr>
+      </w:pPr>
+      <w:r>
+        <w:rPr>
+          <w:i/>
+        </w:rPr>
+        <w:t>&lt;Any requirements that will enhance the supportability or maintainab</w:t>
+      </w:r>
+      <w:r>
+        <w:rPr>
+          <w:i/>
+        </w:rPr>
+        <w:t>ility of the system being built</w:t>
+      </w:r>
+      <w:r>
+        <w:rPr>
+          <w:i/>
         </w:rPr>
         <w:t>&gt;</w:t>
       </w:r>
@@ -5943,46 +5706,11 @@
       <w:pPr>
         <w:pStyle w:val="Heading2"/>
       </w:pPr>
-      <w:bookmarkStart w:id="23" w:name="_Toc52200726"/>
-      <w:r>
-        <w:t>Supportability</w:t>
+      <w:bookmarkStart w:id="23" w:name="_Toc52200727"/>
+      <w:r>
+        <w:t>Other requirements</w:t>
       </w:r>
       <w:bookmarkEnd w:id="23"/>
-    </w:p>
-    <w:p>
-      <w:pPr>
-        <w:rPr>
-          <w:i/>
-        </w:rPr>
-      </w:pPr>
-      <w:r>
-        <w:rPr>
-          <w:i/>
-        </w:rPr>
-        <w:t>&lt;Any requirements that will enhance the supportability or maintainab</w:t>
-      </w:r>
-      <w:r>
-        <w:rPr>
-          <w:i/>
-        </w:rPr>
-        <w:t>ility of the system being built</w:t>
-      </w:r>
-      <w:r>
-        <w:rPr>
-          <w:i/>
-        </w:rPr>
-        <w:t>&gt;</w:t>
-      </w:r>
-    </w:p>
-    <w:p>
-      <w:pPr>
-        <w:pStyle w:val="Heading2"/>
-      </w:pPr>
-      <w:bookmarkStart w:id="24" w:name="_Toc52200727"/>
-      <w:r>
-        <w:t>Other requirements</w:t>
-      </w:r>
-      <w:bookmarkEnd w:id="24"/>
     </w:p>
     <w:p>
       <w:pPr>

</xml_diff>